<commit_message>
Actualizacion documentos Analisis de requisitos, Analisis de Entidades y Etapa 1 - Introduccion
</commit_message>
<xml_diff>
--- a/DOCS/Análisis Entidades.docx
+++ b/DOCS/Análisis Entidades.docx
@@ -1,6 +1,6 @@
 
 <file path=word/document.xml><?xml version="1.0" encoding="utf-8"?>
-<w:document xmlns:wpc="http://schemas.microsoft.com/office/word/2010/wordprocessingCanvas" xmlns:cx="http://schemas.microsoft.com/office/drawing/2014/chartex" xmlns:cx1="http://schemas.microsoft.com/office/drawing/2015/9/8/chartex" xmlns:cx2="http://schemas.microsoft.com/office/drawing/2015/10/21/chartex" xmlns:cx3="http://schemas.microsoft.com/office/drawing/2016/5/9/chartex" xmlns:cx4="http://schemas.microsoft.com/office/drawing/2016/5/10/chartex" xmlns:cx5="http://schemas.microsoft.com/office/drawing/2016/5/11/chartex" xmlns:cx6="http://schemas.microsoft.com/office/drawing/2016/5/12/chartex" xmlns:cx7="http://schemas.microsoft.com/office/drawing/2016/5/13/chartex" xmlns:cx8="http://schemas.microsoft.com/office/drawing/2016/5/14/chartex" xmlns:mc="http://schemas.openxmlformats.org/markup-compatibility/2006" xmlns:aink="http://schemas.microsoft.com/office/drawing/2016/ink" xmlns:am3d="http://schemas.microsoft.com/office/drawing/2017/model3d" xmlns:o="urn:schemas-microsoft-com:office:office" xmlns:r="http://schemas.openxmlformats.org/officeDocument/2006/relationships" xmlns:m="http://schemas.openxmlformats.org/officeDocument/2006/math" xmlns:v="urn:schemas-microsoft-com:vml" xmlns:wp14="http://schemas.microsoft.com/office/word/2010/wordprocessingDrawing" xmlns:wp="http://schemas.openxmlformats.org/drawingml/2006/wordprocessingDrawing" xmlns:w10="urn:schemas-microsoft-com:office:word" xmlns:w="http://schemas.openxmlformats.org/wordprocessingml/2006/main" xmlns:w14="http://schemas.microsoft.com/office/word/2010/wordml" xmlns:w15="http://schemas.microsoft.com/office/word/2012/wordml" xmlns:w16cex="http://schemas.microsoft.com/office/word/2018/wordml/cex" xmlns:w16cid="http://schemas.microsoft.com/office/word/2016/wordml/cid" xmlns:w16="http://schemas.microsoft.com/office/word/2018/wordml" xmlns:w16sdtdh="http://schemas.microsoft.com/office/word/2020/wordml/sdtdatahash" xmlns:w16se="http://schemas.microsoft.com/office/word/2015/wordml/symex" xmlns:wpg="http://schemas.microsoft.com/office/word/2010/wordprocessingGroup" xmlns:wpi="http://schemas.microsoft.com/office/word/2010/wordprocessingInk" xmlns:wne="http://schemas.microsoft.com/office/word/2006/wordml" xmlns:wps="http://schemas.microsoft.com/office/word/2010/wordprocessingShape" mc:Ignorable="w14 w15 w16se w16cid w16 w16cex w16sdtdh wp14">
+<w:document xmlns:wpc="http://schemas.microsoft.com/office/word/2010/wordprocessingCanvas" xmlns:cx="http://schemas.microsoft.com/office/drawing/2014/chartex" xmlns:cx1="http://schemas.microsoft.com/office/drawing/2015/9/8/chartex" xmlns:cx2="http://schemas.microsoft.com/office/drawing/2015/10/21/chartex" xmlns:cx3="http://schemas.microsoft.com/office/drawing/2016/5/9/chartex" xmlns:cx4="http://schemas.microsoft.com/office/drawing/2016/5/10/chartex" xmlns:cx5="http://schemas.microsoft.com/office/drawing/2016/5/11/chartex" xmlns:cx6="http://schemas.microsoft.com/office/drawing/2016/5/12/chartex" xmlns:cx7="http://schemas.microsoft.com/office/drawing/2016/5/13/chartex" xmlns:cx8="http://schemas.microsoft.com/office/drawing/2016/5/14/chartex" xmlns:mc="http://schemas.openxmlformats.org/markup-compatibility/2006" xmlns:aink="http://schemas.microsoft.com/office/drawing/2016/ink" xmlns:am3d="http://schemas.microsoft.com/office/drawing/2017/model3d" xmlns:o="urn:schemas-microsoft-com:office:office" xmlns:oel="http://schemas.microsoft.com/office/2019/extlst" xmlns:r="http://schemas.openxmlformats.org/officeDocument/2006/relationships" xmlns:m="http://schemas.openxmlformats.org/officeDocument/2006/math" xmlns:v="urn:schemas-microsoft-com:vml" xmlns:wp14="http://schemas.microsoft.com/office/word/2010/wordprocessingDrawing" xmlns:wp="http://schemas.openxmlformats.org/drawingml/2006/wordprocessingDrawing" xmlns:w10="urn:schemas-microsoft-com:office:word" xmlns:w="http://schemas.openxmlformats.org/wordprocessingml/2006/main" xmlns:w14="http://schemas.microsoft.com/office/word/2010/wordml" xmlns:w15="http://schemas.microsoft.com/office/word/2012/wordml" xmlns:w16cex="http://schemas.microsoft.com/office/word/2018/wordml/cex" xmlns:w16cid="http://schemas.microsoft.com/office/word/2016/wordml/cid" xmlns:w16="http://schemas.microsoft.com/office/word/2018/wordml" xmlns:w16du="http://schemas.microsoft.com/office/word/2023/wordml/word16du" xmlns:w16sdtdh="http://schemas.microsoft.com/office/word/2020/wordml/sdtdatahash" xmlns:w16sdtfl="http://schemas.microsoft.com/office/word/2024/wordml/sdtformatlock" xmlns:w16se="http://schemas.microsoft.com/office/word/2015/wordml/symex" xmlns:wpg="http://schemas.microsoft.com/office/word/2010/wordprocessingGroup" xmlns:wpi="http://schemas.microsoft.com/office/word/2010/wordprocessingInk" xmlns:wne="http://schemas.microsoft.com/office/word/2006/wordml" xmlns:wps="http://schemas.microsoft.com/office/word/2010/wordprocessingShape" mc:Ignorable="w14 w15 w16se w16cid w16 w16cex w16sdtdh w16sdtfl w16du wp14">
   <w:body>
     <w:p>
       <w:pPr>
@@ -67,63 +67,13 @@
         <w:rPr>
           <w:rFonts w:ascii="Segoe UI Emoji" w:hAnsi="Segoe UI Emoji"/>
         </w:rPr>
-        <w:t xml:space="preserve"> y estará identificado por ID; además para controlar el estado de la cuenta utilizaremos los siguientes atributos </w:t>
-      </w:r>
-      <w:proofErr w:type="spellStart"/>
-      <w:r>
-        <w:rPr>
-          <w:rFonts w:ascii="Segoe UI Emoji" w:hAnsi="Segoe UI Emoji"/>
-        </w:rPr>
-        <w:t>enable</w:t>
-      </w:r>
-      <w:proofErr w:type="spellEnd"/>
-      <w:r>
-        <w:rPr>
-          <w:rFonts w:ascii="Segoe UI Emoji" w:hAnsi="Segoe UI Emoji"/>
-        </w:rPr>
-        <w:t xml:space="preserve">, </w:t>
-      </w:r>
-      <w:proofErr w:type="spellStart"/>
-      <w:r>
-        <w:rPr>
-          <w:rFonts w:ascii="Segoe UI Emoji" w:hAnsi="Segoe UI Emoji"/>
-        </w:rPr>
-        <w:t>AccountNotExpired</w:t>
-      </w:r>
-      <w:proofErr w:type="spellEnd"/>
-      <w:r>
-        <w:rPr>
-          <w:rFonts w:ascii="Segoe UI Emoji" w:hAnsi="Segoe UI Emoji"/>
-        </w:rPr>
-        <w:t xml:space="preserve">, </w:t>
-      </w:r>
-      <w:proofErr w:type="spellStart"/>
-      <w:r>
-        <w:rPr>
-          <w:rFonts w:ascii="Segoe UI Emoji" w:hAnsi="Segoe UI Emoji"/>
-        </w:rPr>
-        <w:t>CredentialNotExpired</w:t>
-      </w:r>
-      <w:proofErr w:type="spellEnd"/>
-      <w:r>
-        <w:rPr>
-          <w:rFonts w:ascii="Segoe UI Emoji" w:hAnsi="Segoe UI Emoji"/>
-        </w:rPr>
-        <w:t xml:space="preserve"> y </w:t>
-      </w:r>
-      <w:proofErr w:type="spellStart"/>
-      <w:r>
-        <w:rPr>
-          <w:rFonts w:ascii="Segoe UI Emoji" w:hAnsi="Segoe UI Emoji"/>
-        </w:rPr>
-        <w:t>AccountNotLocked</w:t>
-      </w:r>
-      <w:proofErr w:type="spellEnd"/>
-      <w:r>
-        <w:rPr>
-          <w:rFonts w:ascii="Segoe UI Emoji" w:hAnsi="Segoe UI Emoji"/>
-        </w:rPr>
-        <w:t>; cada usuario estará relacionado con uno o más roles a través de una ID del Rol;</w:t>
+        <w:t xml:space="preserve"> y estará identificado por ID; además para controlar el estado de la cuenta utilizaremos los siguientes atributos enable, AccountNotExpired, CredentialNotExpired y AccountNotLocked; </w:t>
+      </w:r>
+      <w:r>
+        <w:rPr>
+          <w:rFonts w:ascii="Segoe UI Emoji" w:hAnsi="Segoe UI Emoji"/>
+        </w:rPr>
+        <w:t>un usuario puede tener uno o muchos roles.</w:t>
       </w:r>
     </w:p>
     <w:p>
@@ -149,7 +99,67 @@
         <w:rPr>
           <w:rFonts w:ascii="Segoe UI Emoji" w:hAnsi="Segoe UI Emoji"/>
         </w:rPr>
-        <w:t xml:space="preserve"> esta entidad únicamente servirá para asignar las limitaciones que tendrán los usuarios.</w:t>
+        <w:t xml:space="preserve"> esta entidad únicamente servirá para asignar las </w:t>
+      </w:r>
+      <w:r>
+        <w:rPr>
+          <w:rFonts w:ascii="Segoe UI Emoji" w:hAnsi="Segoe UI Emoji"/>
+        </w:rPr>
+        <w:t>acciones</w:t>
+      </w:r>
+      <w:r>
+        <w:rPr>
+          <w:rFonts w:ascii="Segoe UI Emoji" w:hAnsi="Segoe UI Emoji"/>
+        </w:rPr>
+        <w:t xml:space="preserve"> concretas</w:t>
+      </w:r>
+      <w:r>
+        <w:rPr>
+          <w:rFonts w:ascii="Segoe UI Emoji" w:hAnsi="Segoe UI Emoji"/>
+        </w:rPr>
+        <w:t xml:space="preserve"> que </w:t>
+      </w:r>
+      <w:r>
+        <w:rPr>
+          <w:rFonts w:ascii="Segoe UI Emoji" w:hAnsi="Segoe UI Emoji"/>
+        </w:rPr>
+        <w:t>pueden realizar</w:t>
+      </w:r>
+      <w:r>
+        <w:rPr>
+          <w:rFonts w:ascii="Segoe UI Emoji" w:hAnsi="Segoe UI Emoji"/>
+        </w:rPr>
+        <w:t xml:space="preserve"> los usuarios</w:t>
+      </w:r>
+      <w:r>
+        <w:rPr>
+          <w:rFonts w:ascii="Segoe UI Emoji" w:hAnsi="Segoe UI Emoji"/>
+        </w:rPr>
+        <w:t>, se relaciona estrechamente con el Rol ya que un rol puede contener</w:t>
+      </w:r>
+      <w:r>
+        <w:rPr>
+          <w:rFonts w:ascii="Segoe UI Emoji" w:hAnsi="Segoe UI Emoji"/>
+        </w:rPr>
+        <w:t xml:space="preserve"> uno o</w:t>
+      </w:r>
+      <w:r>
+        <w:rPr>
+          <w:rFonts w:ascii="Segoe UI Emoji" w:hAnsi="Segoe UI Emoji"/>
+        </w:rPr>
+        <w:t xml:space="preserve"> muchos permisos y un </w:t>
+      </w:r>
+      <w:r>
+        <w:rPr>
+          <w:rFonts w:ascii="Segoe UI Emoji" w:hAnsi="Segoe UI Emoji"/>
+        </w:rPr>
+        <w:t>permiso puede estar en uno o muchos roles</w:t>
+      </w:r>
+      <w:r>
+        <w:rPr>
+          <w:rFonts w:ascii="Segoe UI Emoji" w:hAnsi="Segoe UI Emoji"/>
+        </w:rPr>
+        <w:t>.</w:t>
       </w:r>
     </w:p>
     <w:p>
@@ -193,19 +203,25 @@
         <w:rPr>
           <w:rFonts w:ascii="Segoe UI Emoji" w:hAnsi="Segoe UI Emoji"/>
         </w:rPr>
-        <w:t xml:space="preserve"> uno o mas roles para cada rol se requiere un ID, la descripción y el ID del permiso asociado, cada rol puede tener uno o </w:t>
-      </w:r>
-      <w:r>
-        <w:rPr>
-          <w:rFonts w:ascii="Segoe UI Emoji" w:hAnsi="Segoe UI Emoji"/>
-        </w:rPr>
-        <w:t>más</w:t>
-      </w:r>
-      <w:r>
-        <w:rPr>
-          <w:rFonts w:ascii="Segoe UI Emoji" w:hAnsi="Segoe UI Emoji"/>
-        </w:rPr>
-        <w:t xml:space="preserve"> permisos.</w:t>
+        <w:t xml:space="preserve"> uno o mas roles para cada rol se requiere un ID, la descripción y</w:t>
+      </w:r>
+      <w:r>
+        <w:rPr>
+          <w:rFonts w:ascii="Segoe UI Emoji" w:hAnsi="Segoe UI Emoji"/>
+        </w:rPr>
+        <w:t xml:space="preserve"> un rol puede tener uno o </w:t>
+      </w:r>
+      <w:r>
+        <w:rPr>
+          <w:rFonts w:ascii="Segoe UI Emoji" w:hAnsi="Segoe UI Emoji"/>
+        </w:rPr>
+        <w:t>muchos permisos</w:t>
+      </w:r>
+      <w:r>
+        <w:rPr>
+          <w:rFonts w:ascii="Segoe UI Emoji" w:hAnsi="Segoe UI Emoji"/>
+        </w:rPr>
+        <w:t>.</w:t>
       </w:r>
     </w:p>
     <w:p>
@@ -257,8 +273,34 @@
         <w:rPr>
           <w:rFonts w:ascii="Segoe UI Emoji" w:hAnsi="Segoe UI Emoji"/>
         </w:rPr>
-        <w:t xml:space="preserve"> Para gestionar el precio final que tendrá el cliente se debe saber a qué categoría de IVA pertenece cada producto a fin de asignar el porcentaje adecuado, para ello debemos tener en cuenta la categoría, porcentaje e ID de cada categoría.</w:t>
-      </w:r>
+        <w:t xml:space="preserve"> Para gestionar el precio final que tendrá el cliente se debe saber a qué categoría de IVA pertenece cada producto a fin de asignar el porcentaje adecuado, para ello debemos tener en cuenta la categoría, porcentaje e </w:t>
+      </w:r>
+      <w:r>
+        <w:rPr>
+          <w:rFonts w:ascii="Segoe UI Emoji" w:hAnsi="Segoe UI Emoji"/>
+        </w:rPr>
+        <w:t>ID</w:t>
+      </w:r>
+      <w:r>
+        <w:rPr>
+          <w:rFonts w:ascii="Segoe UI Emoji" w:hAnsi="Segoe UI Emoji"/>
+        </w:rPr>
+        <w:t>.</w:t>
+      </w:r>
+    </w:p>
+    <w:p>
+      <w:pPr>
+        <w:rPr>
+          <w:rFonts w:ascii="Segoe UI Emoji" w:hAnsi="Segoe UI Emoji"/>
+        </w:rPr>
+      </w:pPr>
+    </w:p>
+    <w:p>
+      <w:pPr>
+        <w:rPr>
+          <w:rFonts w:ascii="Segoe UI Emoji" w:hAnsi="Segoe UI Emoji"/>
+        </w:rPr>
+      </w:pPr>
     </w:p>
     <w:p>
       <w:pPr>
@@ -277,43 +319,26 @@
           <w:b/>
           <w:bCs/>
         </w:rPr>
+        <w:lastRenderedPageBreak/>
         <w:t>Pedido:</w:t>
       </w:r>
       <w:r>
         <w:rPr>
           <w:rFonts w:ascii="Segoe UI Emoji" w:hAnsi="Segoe UI Emoji"/>
         </w:rPr>
-        <w:t xml:space="preserve"> Los usuarios podrán realizar un pedido de uno o mas productos, para ello debemos tener en cuenta los siguientes atributos y relaciones: ID del pedido, Fecha</w:t>
-      </w:r>
-      <w:r>
-        <w:rPr>
-          <w:rFonts w:ascii="Segoe UI Emoji" w:hAnsi="Segoe UI Emoji"/>
-        </w:rPr>
-        <w:t xml:space="preserve"> de creación del pedido, Total de compra, la relación a través de ID al usuario comprador y la relación respecto al proceso de compra con</w:t>
-      </w:r>
-      <w:r>
-        <w:rPr>
-          <w:rFonts w:ascii="Segoe UI Emoji" w:hAnsi="Segoe UI Emoji"/>
-        </w:rPr>
-        <w:t xml:space="preserve"> distintos</w:t>
-      </w:r>
-      <w:r>
-        <w:rPr>
-          <w:rFonts w:ascii="Segoe UI Emoji" w:hAnsi="Segoe UI Emoji"/>
-        </w:rPr>
-        <w:t xml:space="preserve"> Estados </w:t>
-      </w:r>
-      <w:r>
-        <w:rPr>
-          <w:rFonts w:ascii="Segoe UI Emoji" w:hAnsi="Segoe UI Emoji"/>
-        </w:rPr>
-        <w:t>y</w:t>
-      </w:r>
-      <w:r>
-        <w:rPr>
-          <w:rFonts w:ascii="Segoe UI Emoji" w:hAnsi="Segoe UI Emoji"/>
-        </w:rPr>
-        <w:t xml:space="preserve"> </w:t>
+        <w:t xml:space="preserve"> Los usuarios podrán realizar </w:t>
+      </w:r>
+      <w:r>
+        <w:rPr>
+          <w:rFonts w:ascii="Segoe UI Emoji" w:hAnsi="Segoe UI Emoji"/>
+        </w:rPr>
+        <w:t>uno o muchos</w:t>
+      </w:r>
+      <w:r>
+        <w:rPr>
+          <w:rFonts w:ascii="Segoe UI Emoji" w:hAnsi="Segoe UI Emoji"/>
+        </w:rPr>
+        <w:t xml:space="preserve"> pedido</w:t>
       </w:r>
       <w:r>
         <w:rPr>
@@ -325,7 +350,31 @@
         <w:rPr>
           <w:rFonts w:ascii="Segoe UI Emoji" w:hAnsi="Segoe UI Emoji"/>
         </w:rPr>
-        <w:t>u ID</w:t>
+        <w:t xml:space="preserve"> de uno o mas productos, para ello debemos tener en cuenta los siguientes atributos y relaciones: ID del pedido, Fecha</w:t>
+      </w:r>
+      <w:r>
+        <w:rPr>
+          <w:rFonts w:ascii="Segoe UI Emoji" w:hAnsi="Segoe UI Emoji"/>
+        </w:rPr>
+        <w:t xml:space="preserve"> de creación del pedido, Total de compra, </w:t>
+      </w:r>
+      <w:r>
+        <w:rPr>
+          <w:rFonts w:ascii="Segoe UI Emoji" w:hAnsi="Segoe UI Emoji"/>
+        </w:rPr>
+        <w:t>cada pedido tiene un solo estado asociado</w:t>
+      </w:r>
+      <w:r>
+        <w:rPr>
+          <w:rFonts w:ascii="Segoe UI Emoji" w:hAnsi="Segoe UI Emoji"/>
+        </w:rPr>
+        <w:t>, muchos pedidos pueden ser realizados por un mismo usuario,</w:t>
+      </w:r>
+      <w:r>
+        <w:rPr>
+          <w:rFonts w:ascii="Segoe UI Emoji" w:hAnsi="Segoe UI Emoji"/>
+        </w:rPr>
+        <w:t xml:space="preserve"> un pedido puede estar asociados a muchos detalles de pedido</w:t>
       </w:r>
       <w:r>
         <w:rPr>
@@ -345,24 +394,319 @@
           <w:rFonts w:ascii="Segoe UI Emoji" w:hAnsi="Segoe UI Emoji"/>
         </w:rPr>
       </w:pPr>
-      <w:proofErr w:type="spellStart"/>
       <w:r>
         <w:rPr>
           <w:rFonts w:ascii="Segoe UI Emoji" w:hAnsi="Segoe UI Emoji"/>
           <w:b/>
           <w:bCs/>
         </w:rPr>
-        <w:lastRenderedPageBreak/>
-        <w:t>DetallePedido</w:t>
-      </w:r>
-      <w:proofErr w:type="spellEnd"/>
+        <w:t>DetallePedido:</w:t>
+      </w:r>
       <w:r>
         <w:rPr>
           <w:rFonts w:ascii="Segoe UI Emoji" w:hAnsi="Segoe UI Emoji"/>
           <w:b/>
           <w:bCs/>
         </w:rPr>
-        <w:t>:</w:t>
+        <w:t xml:space="preserve"> </w:t>
+      </w:r>
+      <w:r>
+        <w:rPr>
+          <w:rFonts w:ascii="Segoe UI Emoji" w:hAnsi="Segoe UI Emoji"/>
+        </w:rPr>
+        <w:t xml:space="preserve">Para identificar que producto </w:t>
+      </w:r>
+      <w:r>
+        <w:rPr>
+          <w:rFonts w:ascii="Segoe UI Emoji" w:hAnsi="Segoe UI Emoji"/>
+        </w:rPr>
+        <w:t>esta en proceso de compra, como así también la cantidad y el precio</w:t>
+      </w:r>
+      <w:r>
+        <w:rPr>
+          <w:rFonts w:ascii="Segoe UI Emoji" w:hAnsi="Segoe UI Emoji"/>
+        </w:rPr>
+        <w:t xml:space="preserve"> total deberemos crear</w:t>
+      </w:r>
+      <w:r>
+        <w:rPr>
+          <w:rFonts w:ascii="Segoe UI Emoji" w:hAnsi="Segoe UI Emoji"/>
+        </w:rPr>
+        <w:t xml:space="preserve"> el detalle del pedido, este contara con su ID, cantidad, total</w:t>
+      </w:r>
+      <w:r>
+        <w:rPr>
+          <w:rFonts w:ascii="Segoe UI Emoji" w:hAnsi="Segoe UI Emoji"/>
+        </w:rPr>
+        <w:t>,</w:t>
+      </w:r>
+      <w:r>
+        <w:rPr>
+          <w:rFonts w:ascii="Segoe UI Emoji" w:hAnsi="Segoe UI Emoji"/>
+        </w:rPr>
+        <w:t xml:space="preserve"> </w:t>
+      </w:r>
+      <w:r>
+        <w:rPr>
+          <w:rFonts w:ascii="Segoe UI Emoji" w:hAnsi="Segoe UI Emoji"/>
+        </w:rPr>
+        <w:t>muchos detalles pueden estar re</w:t>
+      </w:r>
+      <w:r>
+        <w:rPr>
+          <w:rFonts w:ascii="Segoe UI Emoji" w:hAnsi="Segoe UI Emoji"/>
+        </w:rPr>
+        <w:t>lacionado</w:t>
+      </w:r>
+      <w:r>
+        <w:rPr>
+          <w:rFonts w:ascii="Segoe UI Emoji" w:hAnsi="Segoe UI Emoji"/>
+        </w:rPr>
+        <w:t>s solo a un pedido y a un solo producto.</w:t>
+      </w:r>
+    </w:p>
+    <w:p>
+      <w:pPr>
+        <w:pStyle w:val="Prrafodelista"/>
+        <w:numPr>
+          <w:ilvl w:val="0"/>
+          <w:numId w:val="1"/>
+        </w:numPr>
+        <w:rPr>
+          <w:rFonts w:ascii="Segoe UI Emoji" w:hAnsi="Segoe UI Emoji"/>
+        </w:rPr>
+      </w:pPr>
+      <w:r>
+        <w:rPr>
+          <w:rFonts w:ascii="Segoe UI Emoji" w:hAnsi="Segoe UI Emoji"/>
+          <w:b/>
+          <w:bCs/>
+        </w:rPr>
+        <w:t>EstadoPedido:</w:t>
+      </w:r>
+      <w:r>
+        <w:rPr>
+          <w:rFonts w:ascii="Segoe UI Emoji" w:hAnsi="Segoe UI Emoji"/>
+        </w:rPr>
+        <w:t xml:space="preserve"> Si bien un pedido puede ser guardado, debemos marcarlo con un estado correspondientemente al proceso de compra que se esté</w:t>
+      </w:r>
+      <w:r>
+        <w:rPr>
+          <w:rFonts w:ascii="Segoe UI Emoji" w:hAnsi="Segoe UI Emoji"/>
+        </w:rPr>
+        <w:t xml:space="preserve">, </w:t>
+      </w:r>
+      <w:r>
+        <w:rPr>
+          <w:rFonts w:ascii="Segoe UI Emoji" w:hAnsi="Segoe UI Emoji"/>
+        </w:rPr>
+        <w:t xml:space="preserve">cada estado tendrá ID y Descripción. </w:t>
+      </w:r>
+      <w:r>
+        <w:rPr>
+          <w:rFonts w:ascii="Segoe UI Emoji" w:hAnsi="Segoe UI Emoji"/>
+        </w:rPr>
+        <w:t>Un estado puede estar relacionado con uno o muchos Pedidos.</w:t>
+      </w:r>
+      <w:r>
+        <w:rPr>
+          <w:rFonts w:ascii="Segoe UI Emoji" w:hAnsi="Segoe UI Emoji"/>
+        </w:rPr>
+        <w:t xml:space="preserve"> </w:t>
+      </w:r>
+    </w:p>
+    <w:p>
+      <w:pPr>
+        <w:pStyle w:val="Prrafodelista"/>
+        <w:numPr>
+          <w:ilvl w:val="0"/>
+          <w:numId w:val="1"/>
+        </w:numPr>
+        <w:rPr>
+          <w:rFonts w:ascii="Segoe UI Emoji" w:hAnsi="Segoe UI Emoji"/>
+        </w:rPr>
+      </w:pPr>
+      <w:r>
+        <w:rPr>
+          <w:rFonts w:ascii="Segoe UI Emoji" w:hAnsi="Segoe UI Emoji"/>
+          <w:b/>
+          <w:bCs/>
+        </w:rPr>
+        <w:t xml:space="preserve">Factura: </w:t>
+      </w:r>
+      <w:r>
+        <w:rPr>
+          <w:rFonts w:ascii="Segoe UI Emoji" w:hAnsi="Segoe UI Emoji"/>
+        </w:rPr>
+        <w:t xml:space="preserve">Este documento se generará cuando se confirme </w:t>
+      </w:r>
+      <w:r>
+        <w:rPr>
+          <w:rFonts w:ascii="Segoe UI Emoji" w:hAnsi="Segoe UI Emoji"/>
+        </w:rPr>
+        <w:t>que un determinado Pedido fue completado. Para es</w:t>
+      </w:r>
+      <w:r>
+        <w:rPr>
+          <w:rFonts w:ascii="Segoe UI Emoji" w:hAnsi="Segoe UI Emoji"/>
+        </w:rPr>
+        <w:t xml:space="preserve">to requerimos una ID para la factura, </w:t>
+      </w:r>
+      <w:r>
+        <w:rPr>
+          <w:rFonts w:ascii="Segoe UI Emoji" w:hAnsi="Segoe UI Emoji"/>
+        </w:rPr>
+        <w:t>Fecha de Emisión</w:t>
+      </w:r>
+      <w:r>
+        <w:rPr>
+          <w:rFonts w:ascii="Segoe UI Emoji" w:hAnsi="Segoe UI Emoji"/>
+        </w:rPr>
+        <w:t xml:space="preserve">, condición de IVA </w:t>
+      </w:r>
+      <w:r>
+        <w:rPr>
+          <w:rFonts w:ascii="Segoe UI Emoji" w:hAnsi="Segoe UI Emoji"/>
+        </w:rPr>
+        <w:t>e</w:t>
+      </w:r>
+      <w:r>
+        <w:rPr>
+          <w:rFonts w:ascii="Segoe UI Emoji" w:hAnsi="Segoe UI Emoji"/>
+        </w:rPr>
+        <w:t xml:space="preserve"> ID del pedido.</w:t>
+      </w:r>
+    </w:p>
+    <w:p>
+      <w:pPr>
+        <w:pStyle w:val="Prrafodelista"/>
+        <w:numPr>
+          <w:ilvl w:val="0"/>
+          <w:numId w:val="1"/>
+        </w:numPr>
+        <w:rPr>
+          <w:rFonts w:ascii="Segoe UI Emoji" w:hAnsi="Segoe UI Emoji"/>
+        </w:rPr>
+      </w:pPr>
+      <w:r>
+        <w:rPr>
+          <w:rFonts w:ascii="Segoe UI Emoji" w:hAnsi="Segoe UI Emoji"/>
+          <w:b/>
+          <w:bCs/>
+        </w:rPr>
+        <w:t>Materiales:</w:t>
+      </w:r>
+      <w:r>
+        <w:rPr>
+          <w:rFonts w:ascii="Segoe UI Emoji" w:hAnsi="Segoe UI Emoji"/>
+        </w:rPr>
+        <w:t xml:space="preserve"> Para aquellos negocios que contemplen la manufactura de productos, deberemos detalla</w:t>
+      </w:r>
+      <w:r>
+        <w:rPr>
+          <w:rFonts w:ascii="Segoe UI Emoji" w:hAnsi="Segoe UI Emoji"/>
+        </w:rPr>
+        <w:t>r una entidad que contenga los datos de materia prima</w:t>
+      </w:r>
+      <w:r>
+        <w:rPr>
+          <w:rFonts w:ascii="Segoe UI Emoji" w:hAnsi="Segoe UI Emoji"/>
+        </w:rPr>
+        <w:t xml:space="preserve"> a fin de tener un control interno</w:t>
+      </w:r>
+      <w:r>
+        <w:rPr>
+          <w:rFonts w:ascii="Segoe UI Emoji" w:hAnsi="Segoe UI Emoji"/>
+        </w:rPr>
+        <w:t>, para esto deberemos saber los siguientes datos: ID del material, nombre, descripción y stock.</w:t>
+      </w:r>
+    </w:p>
+    <w:p>
+      <w:pPr>
+        <w:pStyle w:val="Prrafodelista"/>
+        <w:numPr>
+          <w:ilvl w:val="0"/>
+          <w:numId w:val="1"/>
+        </w:numPr>
+        <w:rPr>
+          <w:rFonts w:ascii="Segoe UI Emoji" w:hAnsi="Segoe UI Emoji"/>
+        </w:rPr>
+      </w:pPr>
+      <w:r>
+        <w:rPr>
+          <w:rFonts w:ascii="Segoe UI Emoji" w:hAnsi="Segoe UI Emoji"/>
+          <w:b/>
+          <w:bCs/>
+        </w:rPr>
+        <w:t>Emprendimiento:</w:t>
+      </w:r>
+      <w:r>
+        <w:rPr>
+          <w:rFonts w:ascii="Segoe UI Emoji" w:hAnsi="Segoe UI Emoji"/>
+        </w:rPr>
+        <w:t xml:space="preserve"> </w:t>
+      </w:r>
+      <w:r>
+        <w:rPr>
+          <w:rFonts w:ascii="Segoe UI Emoji" w:hAnsi="Segoe UI Emoji"/>
+        </w:rPr>
+        <w:t>Es importante definir</w:t>
+      </w:r>
+      <w:r>
+        <w:rPr>
+          <w:rFonts w:ascii="Segoe UI Emoji" w:hAnsi="Segoe UI Emoji"/>
+        </w:rPr>
+        <w:t xml:space="preserve"> </w:t>
+      </w:r>
+      <w:r>
+        <w:rPr>
+          <w:rFonts w:ascii="Segoe UI Emoji" w:hAnsi="Segoe UI Emoji"/>
+        </w:rPr>
+        <w:t>la información principal de la tienda como lo es Titulo, Descripci</w:t>
+      </w:r>
+      <w:r>
+        <w:rPr>
+          <w:rFonts w:ascii="Segoe UI Emoji" w:hAnsi="Segoe UI Emoji"/>
+        </w:rPr>
+        <w:t>ón, Dirección y los diversos Contactos</w:t>
+      </w:r>
+      <w:r>
+        <w:rPr>
+          <w:rFonts w:ascii="Segoe UI Emoji" w:hAnsi="Segoe UI Emoji"/>
+        </w:rPr>
+        <w:t xml:space="preserve"> que se relacionan a través de un ID.</w:t>
+      </w:r>
+    </w:p>
+    <w:p>
+      <w:pPr>
+        <w:pStyle w:val="Prrafodelista"/>
+        <w:numPr>
+          <w:ilvl w:val="0"/>
+          <w:numId w:val="1"/>
+        </w:numPr>
+        <w:rPr>
+          <w:rFonts w:ascii="Segoe UI Emoji" w:hAnsi="Segoe UI Emoji"/>
+        </w:rPr>
+      </w:pPr>
+      <w:r>
+        <w:rPr>
+          <w:rFonts w:ascii="Segoe UI Emoji" w:hAnsi="Segoe UI Emoji"/>
+          <w:b/>
+          <w:bCs/>
+        </w:rPr>
+        <w:t>Contacto:</w:t>
+      </w:r>
+      <w:r>
+        <w:rPr>
+          <w:rFonts w:ascii="Segoe UI Emoji" w:hAnsi="Segoe UI Emoji"/>
+        </w:rPr>
+        <w:t xml:space="preserve"> Aquí establecemos </w:t>
+      </w:r>
+      <w:r>
+        <w:rPr>
+          <w:rFonts w:ascii="Segoe UI Emoji" w:hAnsi="Segoe UI Emoji"/>
+        </w:rPr>
+        <w:t>los diversos tipos de contactos que deseamos tener identificados con un ID y explicados con una Descripción.</w:t>
       </w:r>
     </w:p>
     <w:p>
@@ -383,7 +727,7 @@
 </file>
 
 <file path=word/numbering.xml><?xml version="1.0" encoding="utf-8"?>
-<w:numbering xmlns:wpc="http://schemas.microsoft.com/office/word/2010/wordprocessingCanvas" xmlns:cx="http://schemas.microsoft.com/office/drawing/2014/chartex" xmlns:cx1="http://schemas.microsoft.com/office/drawing/2015/9/8/chartex" xmlns:cx2="http://schemas.microsoft.com/office/drawing/2015/10/21/chartex" xmlns:cx3="http://schemas.microsoft.com/office/drawing/2016/5/9/chartex" xmlns:cx4="http://schemas.microsoft.com/office/drawing/2016/5/10/chartex" xmlns:cx5="http://schemas.microsoft.com/office/drawing/2016/5/11/chartex" xmlns:cx6="http://schemas.microsoft.com/office/drawing/2016/5/12/chartex" xmlns:cx7="http://schemas.microsoft.com/office/drawing/2016/5/13/chartex" xmlns:cx8="http://schemas.microsoft.com/office/drawing/2016/5/14/chartex" xmlns:mc="http://schemas.openxmlformats.org/markup-compatibility/2006" xmlns:aink="http://schemas.microsoft.com/office/drawing/2016/ink" xmlns:am3d="http://schemas.microsoft.com/office/drawing/2017/model3d" xmlns:o="urn:schemas-microsoft-com:office:office" xmlns:r="http://schemas.openxmlformats.org/officeDocument/2006/relationships" xmlns:m="http://schemas.openxmlformats.org/officeDocument/2006/math" xmlns:v="urn:schemas-microsoft-com:vml" xmlns:wp14="http://schemas.microsoft.com/office/word/2010/wordprocessingDrawing" xmlns:wp="http://schemas.openxmlformats.org/drawingml/2006/wordprocessingDrawing" xmlns:w10="urn:schemas-microsoft-com:office:word" xmlns:w="http://schemas.openxmlformats.org/wordprocessingml/2006/main" xmlns:w14="http://schemas.microsoft.com/office/word/2010/wordml" xmlns:w15="http://schemas.microsoft.com/office/word/2012/wordml" xmlns:w16cex="http://schemas.microsoft.com/office/word/2018/wordml/cex" xmlns:w16cid="http://schemas.microsoft.com/office/word/2016/wordml/cid" xmlns:w16="http://schemas.microsoft.com/office/word/2018/wordml" xmlns:w16sdtdh="http://schemas.microsoft.com/office/word/2020/wordml/sdtdatahash" xmlns:w16se="http://schemas.microsoft.com/office/word/2015/wordml/symex" xmlns:wpg="http://schemas.microsoft.com/office/word/2010/wordprocessingGroup" xmlns:wpi="http://schemas.microsoft.com/office/word/2010/wordprocessingInk" xmlns:wne="http://schemas.microsoft.com/office/word/2006/wordml" xmlns:wps="http://schemas.microsoft.com/office/word/2010/wordprocessingShape" mc:Ignorable="w14 w15 w16se w16cid w16 w16cex w16sdtdh wp14">
+<w:numbering xmlns:wpc="http://schemas.microsoft.com/office/word/2010/wordprocessingCanvas" xmlns:cx="http://schemas.microsoft.com/office/drawing/2014/chartex" xmlns:cx1="http://schemas.microsoft.com/office/drawing/2015/9/8/chartex" xmlns:cx2="http://schemas.microsoft.com/office/drawing/2015/10/21/chartex" xmlns:cx3="http://schemas.microsoft.com/office/drawing/2016/5/9/chartex" xmlns:cx4="http://schemas.microsoft.com/office/drawing/2016/5/10/chartex" xmlns:cx5="http://schemas.microsoft.com/office/drawing/2016/5/11/chartex" xmlns:cx6="http://schemas.microsoft.com/office/drawing/2016/5/12/chartex" xmlns:cx7="http://schemas.microsoft.com/office/drawing/2016/5/13/chartex" xmlns:cx8="http://schemas.microsoft.com/office/drawing/2016/5/14/chartex" xmlns:mc="http://schemas.openxmlformats.org/markup-compatibility/2006" xmlns:aink="http://schemas.microsoft.com/office/drawing/2016/ink" xmlns:am3d="http://schemas.microsoft.com/office/drawing/2017/model3d" xmlns:o="urn:schemas-microsoft-com:office:office" xmlns:oel="http://schemas.microsoft.com/office/2019/extlst" xmlns:r="http://schemas.openxmlformats.org/officeDocument/2006/relationships" xmlns:m="http://schemas.openxmlformats.org/officeDocument/2006/math" xmlns:v="urn:schemas-microsoft-com:vml" xmlns:wp14="http://schemas.microsoft.com/office/word/2010/wordprocessingDrawing" xmlns:wp="http://schemas.openxmlformats.org/drawingml/2006/wordprocessingDrawing" xmlns:w10="urn:schemas-microsoft-com:office:word" xmlns:w="http://schemas.openxmlformats.org/wordprocessingml/2006/main" xmlns:w14="http://schemas.microsoft.com/office/word/2010/wordml" xmlns:w15="http://schemas.microsoft.com/office/word/2012/wordml" xmlns:w16cex="http://schemas.microsoft.com/office/word/2018/wordml/cex" xmlns:w16cid="http://schemas.microsoft.com/office/word/2016/wordml/cid" xmlns:w16="http://schemas.microsoft.com/office/word/2018/wordml" xmlns:w16du="http://schemas.microsoft.com/office/word/2023/wordml/word16du" xmlns:w16sdtdh="http://schemas.microsoft.com/office/word/2020/wordml/sdtdatahash" xmlns:w16sdtfl="http://schemas.microsoft.com/office/word/2024/wordml/sdtformatlock" xmlns:w16se="http://schemas.microsoft.com/office/word/2015/wordml/symex" xmlns:wpg="http://schemas.microsoft.com/office/word/2010/wordprocessingGroup" xmlns:wpi="http://schemas.microsoft.com/office/word/2010/wordprocessingInk" xmlns:wne="http://schemas.microsoft.com/office/word/2006/wordml" xmlns:wps="http://schemas.microsoft.com/office/word/2010/wordprocessingShape" mc:Ignorable="w14 w15 w16se w16cid w16 w16cex w16sdtdh w16sdtfl w16du wp14">
   <w:abstractNum w:abstractNumId="0" w15:restartNumberingAfterBreak="0">
     <w:nsid w:val="29612B83"/>
     <w:multiLevelType w:val="hybridMultilevel"/>
@@ -496,14 +840,14 @@
       </w:rPr>
     </w:lvl>
   </w:abstractNum>
-  <w:num w:numId="1">
+  <w:num w:numId="1" w16cid:durableId="1745569038">
     <w:abstractNumId w:val="0"/>
   </w:num>
 </w:numbering>
 </file>
 
 <file path=word/styles.xml><?xml version="1.0" encoding="utf-8"?>
-<w:styles xmlns:mc="http://schemas.openxmlformats.org/markup-compatibility/2006" xmlns:r="http://schemas.openxmlformats.org/officeDocument/2006/relationships" xmlns:w="http://schemas.openxmlformats.org/wordprocessingml/2006/main" xmlns:w14="http://schemas.microsoft.com/office/word/2010/wordml" xmlns:w15="http://schemas.microsoft.com/office/word/2012/wordml" xmlns:w16cex="http://schemas.microsoft.com/office/word/2018/wordml/cex" xmlns:w16cid="http://schemas.microsoft.com/office/word/2016/wordml/cid" xmlns:w16="http://schemas.microsoft.com/office/word/2018/wordml" xmlns:w16sdtdh="http://schemas.microsoft.com/office/word/2020/wordml/sdtdatahash" xmlns:w16se="http://schemas.microsoft.com/office/word/2015/wordml/symex" mc:Ignorable="w14 w15 w16se w16cid w16 w16cex w16sdtdh">
+<w:styles xmlns:mc="http://schemas.openxmlformats.org/markup-compatibility/2006" xmlns:r="http://schemas.openxmlformats.org/officeDocument/2006/relationships" xmlns:w="http://schemas.openxmlformats.org/wordprocessingml/2006/main" xmlns:w14="http://schemas.microsoft.com/office/word/2010/wordml" xmlns:w15="http://schemas.microsoft.com/office/word/2012/wordml" xmlns:w16cex="http://schemas.microsoft.com/office/word/2018/wordml/cex" xmlns:w16cid="http://schemas.microsoft.com/office/word/2016/wordml/cid" xmlns:w16="http://schemas.microsoft.com/office/word/2018/wordml" xmlns:w16du="http://schemas.microsoft.com/office/word/2023/wordml/word16du" xmlns:w16sdtdh="http://schemas.microsoft.com/office/word/2020/wordml/sdtdatahash" xmlns:w16sdtfl="http://schemas.microsoft.com/office/word/2024/wordml/sdtformatlock" xmlns:w16se="http://schemas.microsoft.com/office/word/2015/wordml/symex" mc:Ignorable="w14 w15 w16se w16cid w16 w16cex w16sdtdh w16sdtfl w16du">
   <w:docDefaults>
     <w:rPrDefault>
       <w:rPr>

</xml_diff>